<commit_message>
se agrego imagen y pregunta 2
</commit_message>
<xml_diff>
--- a/IP 21-2 Práctica extra.docx
+++ b/IP 21-2 Práctica extra.docx
@@ -495,6 +495,86 @@
         </w:numPr>
       </w:pPr>
       <w:r>
+        <w:t>Agregamos esta imagen</w:t>
+      </w:r>
+    </w:p>
+    <w:p>
+      <w:pPr>
+        <w:pStyle w:val="Prrafodelista"/>
+      </w:pPr>
+    </w:p>
+    <w:p>
+      <w:pPr>
+        <w:pStyle w:val="Prrafodelista"/>
+      </w:pPr>
+      <w:r>
+        <w:rPr>
+          <w:noProof/>
+        </w:rPr>
+        <w:drawing>
+          <wp:inline distT="0" distB="0" distL="0" distR="0" wp14:anchorId="2D6117F6" wp14:editId="03F726B4">
+            <wp:extent cx="4931029" cy="1036561"/>
+            <wp:effectExtent l="0" t="0" r="3175" b="0"/>
+            <wp:docPr id="4" name="Imagen 4"/>
+            <wp:cNvGraphicFramePr>
+              <a:graphicFrameLocks xmlns:a="http://schemas.openxmlformats.org/drawingml/2006/main" noChangeAspect="1"/>
+            </wp:cNvGraphicFramePr>
+            <a:graphic xmlns:a="http://schemas.openxmlformats.org/drawingml/2006/main">
+              <a:graphicData uri="http://schemas.openxmlformats.org/drawingml/2006/picture">
+                <pic:pic xmlns:pic="http://schemas.openxmlformats.org/drawingml/2006/picture">
+                  <pic:nvPicPr>
+                    <pic:cNvPr id="0" name="Picture 1"/>
+                    <pic:cNvPicPr>
+                      <a:picLocks noChangeAspect="1" noChangeArrowheads="1"/>
+                    </pic:cNvPicPr>
+                  </pic:nvPicPr>
+                  <pic:blipFill>
+                    <a:blip r:embed="rId7">
+                      <a:extLst>
+                        <a:ext uri="{28A0092B-C50C-407E-A947-70E740481C1C}">
+                          <a14:useLocalDpi xmlns:a14="http://schemas.microsoft.com/office/drawing/2010/main" val="0"/>
+                        </a:ext>
+                      </a:extLst>
+                    </a:blip>
+                    <a:srcRect/>
+                    <a:stretch>
+                      <a:fillRect/>
+                    </a:stretch>
+                  </pic:blipFill>
+                  <pic:spPr bwMode="auto">
+                    <a:xfrm>
+                      <a:off x="0" y="0"/>
+                      <a:ext cx="4934840" cy="1037362"/>
+                    </a:xfrm>
+                    <a:prstGeom prst="rect">
+                      <a:avLst/>
+                    </a:prstGeom>
+                    <a:noFill/>
+                    <a:ln>
+                      <a:noFill/>
+                    </a:ln>
+                  </pic:spPr>
+                </pic:pic>
+              </a:graphicData>
+            </a:graphic>
+          </wp:inline>
+        </w:drawing>
+      </w:r>
+    </w:p>
+    <w:p>
+      <w:pPr>
+        <w:pStyle w:val="Prrafodelista"/>
+      </w:pPr>
+    </w:p>
+    <w:p>
+      <w:pPr>
+        <w:pStyle w:val="Prrafodelista"/>
+        <w:numPr>
+          <w:ilvl w:val="0"/>
+          <w:numId w:val="1"/>
+        </w:numPr>
+      </w:pPr>
+      <w:r>
         <w:t>Dado el siguiente programa</w:t>
       </w:r>
     </w:p>
@@ -524,7 +604,7 @@
                     </pic:cNvPicPr>
                   </pic:nvPicPr>
                   <pic:blipFill>
-                    <a:blip r:embed="rId7">
+                    <a:blip r:embed="rId8">
                       <a:extLst>
                         <a:ext uri="{28A0092B-C50C-407E-A947-70E740481C1C}">
                           <a14:useLocalDpi xmlns:a14="http://schemas.microsoft.com/office/drawing/2010/main" val="0"/>

</xml_diff>

<commit_message>
se agrego imagen y pregunta 4
</commit_message>
<xml_diff>
--- a/IP 21-2 Práctica extra.docx
+++ b/IP 21-2 Práctica extra.docx
@@ -567,6 +567,86 @@
       </w:pPr>
       <w:r>
         <w:t>Indicar cuál es el valor de las cuatro variables después de ejecutar el programa. Para ello hay que hacer la prueba de escritorio y dentro de la prueba desarrollar cada expresión aritmética (MOSTRAR ESE DESARROLLO).</w:t>
+      </w:r>
+    </w:p>
+    <w:p>
+      <w:pPr>
+        <w:pStyle w:val="Prrafodelista"/>
+      </w:pPr>
+    </w:p>
+    <w:p>
+      <w:pPr>
+        <w:pStyle w:val="Prrafodelista"/>
+        <w:numPr>
+          <w:ilvl w:val="0"/>
+          <w:numId w:val="1"/>
+        </w:numPr>
+      </w:pPr>
+      <w:r>
+        <w:t>Para pregunta 4</w:t>
+      </w:r>
+    </w:p>
+    <w:p>
+      <w:pPr>
+        <w:pStyle w:val="Prrafodelista"/>
+      </w:pPr>
+    </w:p>
+    <w:p>
+      <w:pPr>
+        <w:pStyle w:val="Prrafodelista"/>
+      </w:pPr>
+      <w:r>
+        <w:rPr>
+          <w:noProof/>
+        </w:rPr>
+        <w:drawing>
+          <wp:inline distT="0" distB="0" distL="0" distR="0" wp14:anchorId="00ADA266" wp14:editId="2C609769">
+            <wp:extent cx="3489305" cy="3489305"/>
+            <wp:effectExtent l="0" t="0" r="0" b="0"/>
+            <wp:docPr id="5" name="Imagen 5" descr="No hay ninguna descripción de la foto disponible."/>
+            <wp:cNvGraphicFramePr>
+              <a:graphicFrameLocks xmlns:a="http://schemas.openxmlformats.org/drawingml/2006/main" noChangeAspect="1"/>
+            </wp:cNvGraphicFramePr>
+            <a:graphic xmlns:a="http://schemas.openxmlformats.org/drawingml/2006/main">
+              <a:graphicData uri="http://schemas.openxmlformats.org/drawingml/2006/picture">
+                <pic:pic xmlns:pic="http://schemas.openxmlformats.org/drawingml/2006/picture">
+                  <pic:nvPicPr>
+                    <pic:cNvPr id="0" name="Picture 6" descr="No hay ninguna descripción de la foto disponible."/>
+                    <pic:cNvPicPr>
+                      <a:picLocks noChangeAspect="1" noChangeArrowheads="1"/>
+                    </pic:cNvPicPr>
+                  </pic:nvPicPr>
+                  <pic:blipFill>
+                    <a:blip r:embed="rId8">
+                      <a:extLst>
+                        <a:ext uri="{28A0092B-C50C-407E-A947-70E740481C1C}">
+                          <a14:useLocalDpi xmlns:a14="http://schemas.microsoft.com/office/drawing/2010/main" val="0"/>
+                        </a:ext>
+                      </a:extLst>
+                    </a:blip>
+                    <a:srcRect/>
+                    <a:stretch>
+                      <a:fillRect/>
+                    </a:stretch>
+                  </pic:blipFill>
+                  <pic:spPr bwMode="auto">
+                    <a:xfrm>
+                      <a:off x="0" y="0"/>
+                      <a:ext cx="3491098" cy="3491098"/>
+                    </a:xfrm>
+                    <a:prstGeom prst="rect">
+                      <a:avLst/>
+                    </a:prstGeom>
+                    <a:noFill/>
+                    <a:ln>
+                      <a:noFill/>
+                    </a:ln>
+                  </pic:spPr>
+                </pic:pic>
+              </a:graphicData>
+            </a:graphic>
+          </wp:inline>
+        </w:drawing>
       </w:r>
     </w:p>
     <w:p/>

</xml_diff>

<commit_message>
se agrego imagen en pregunta 4
</commit_message>
<xml_diff>
--- a/IP 21-2 Práctica extra.docx
+++ b/IP 21-2 Práctica extra.docx
@@ -583,7 +583,7 @@
         </w:numPr>
       </w:pPr>
       <w:r>
-        <w:t>Para pregunta 4</w:t>
+        <w:t>Imagen en pregunta 4</w:t>
       </w:r>
     </w:p>
     <w:p>
@@ -600,8 +600,88 @@
           <w:noProof/>
         </w:rPr>
         <w:drawing>
-          <wp:inline distT="0" distB="0" distL="0" distR="0" wp14:anchorId="00ADA266" wp14:editId="2C609769">
-            <wp:extent cx="3489305" cy="3489305"/>
+          <wp:inline distT="0" distB="0" distL="0" distR="0" wp14:anchorId="1B3822C7" wp14:editId="4DAC285C">
+            <wp:extent cx="1789076" cy="1755873"/>
+            <wp:effectExtent l="0" t="0" r="1905" b="0"/>
+            <wp:docPr id="4" name="Imagen 4" descr="Un dibujo de una persona&#10;&#10;Descripción generada automáticamente con confianza baja"/>
+            <wp:cNvGraphicFramePr>
+              <a:graphicFrameLocks xmlns:a="http://schemas.openxmlformats.org/drawingml/2006/main" noChangeAspect="1"/>
+            </wp:cNvGraphicFramePr>
+            <a:graphic xmlns:a="http://schemas.openxmlformats.org/drawingml/2006/main">
+              <a:graphicData uri="http://schemas.openxmlformats.org/drawingml/2006/picture">
+                <pic:pic xmlns:pic="http://schemas.openxmlformats.org/drawingml/2006/picture">
+                  <pic:nvPicPr>
+                    <pic:cNvPr id="4" name="Imagen 4" descr="Un dibujo de una persona&#10;&#10;Descripción generada automáticamente con confianza baja"/>
+                    <pic:cNvPicPr>
+                      <a:picLocks noChangeAspect="1" noChangeArrowheads="1"/>
+                    </pic:cNvPicPr>
+                  </pic:nvPicPr>
+                  <pic:blipFill>
+                    <a:blip r:embed="rId8" cstate="print">
+                      <a:extLst>
+                        <a:ext uri="{28A0092B-C50C-407E-A947-70E740481C1C}">
+                          <a14:useLocalDpi xmlns:a14="http://schemas.microsoft.com/office/drawing/2010/main" val="0"/>
+                        </a:ext>
+                      </a:extLst>
+                    </a:blip>
+                    <a:srcRect/>
+                    <a:stretch>
+                      <a:fillRect/>
+                    </a:stretch>
+                  </pic:blipFill>
+                  <pic:spPr bwMode="auto">
+                    <a:xfrm>
+                      <a:off x="0" y="0"/>
+                      <a:ext cx="1794762" cy="1761453"/>
+                    </a:xfrm>
+                    <a:prstGeom prst="rect">
+                      <a:avLst/>
+                    </a:prstGeom>
+                    <a:noFill/>
+                    <a:ln>
+                      <a:noFill/>
+                    </a:ln>
+                  </pic:spPr>
+                </pic:pic>
+              </a:graphicData>
+            </a:graphic>
+          </wp:inline>
+        </w:drawing>
+      </w:r>
+    </w:p>
+    <w:p>
+      <w:pPr>
+        <w:pStyle w:val="Prrafodelista"/>
+      </w:pPr>
+    </w:p>
+    <w:p>
+      <w:pPr>
+        <w:pStyle w:val="Prrafodelista"/>
+        <w:numPr>
+          <w:ilvl w:val="0"/>
+          <w:numId w:val="1"/>
+        </w:numPr>
+      </w:pPr>
+      <w:r>
+        <w:t>Para pregunta 4</w:t>
+      </w:r>
+    </w:p>
+    <w:p>
+      <w:pPr>
+        <w:pStyle w:val="Prrafodelista"/>
+      </w:pPr>
+    </w:p>
+    <w:p>
+      <w:pPr>
+        <w:pStyle w:val="Prrafodelista"/>
+      </w:pPr>
+      <w:r>
+        <w:rPr>
+          <w:noProof/>
+        </w:rPr>
+        <w:drawing>
+          <wp:inline distT="0" distB="0" distL="0" distR="0" wp14:anchorId="00ADA266" wp14:editId="5153D3D7">
+            <wp:extent cx="2081241" cy="2081241"/>
             <wp:effectExtent l="0" t="0" r="0" b="0"/>
             <wp:docPr id="5" name="Imagen 5" descr="No hay ninguna descripción de la foto disponible."/>
             <wp:cNvGraphicFramePr>
@@ -617,7 +697,7 @@
                     </pic:cNvPicPr>
                   </pic:nvPicPr>
                   <pic:blipFill>
-                    <a:blip r:embed="rId8">
+                    <a:blip r:embed="rId9" cstate="print">
                       <a:extLst>
                         <a:ext uri="{28A0092B-C50C-407E-A947-70E740481C1C}">
                           <a14:useLocalDpi xmlns:a14="http://schemas.microsoft.com/office/drawing/2010/main" val="0"/>
@@ -632,7 +712,7 @@
                   <pic:spPr bwMode="auto">
                     <a:xfrm>
                       <a:off x="0" y="0"/>
-                      <a:ext cx="3491098" cy="3491098"/>
+                      <a:ext cx="2083668" cy="2083668"/>
                     </a:xfrm>
                     <a:prstGeom prst="rect">
                       <a:avLst/>

</xml_diff>

<commit_message>
agregue un apregunta al final del archivo
</commit_message>
<xml_diff>
--- a/IP 21-2 Práctica extra.docx
+++ b/IP 21-2 Práctica extra.docx
@@ -727,6 +727,18 @@
             </a:graphic>
           </wp:inline>
         </w:drawing>
+      </w:r>
+    </w:p>
+    <w:p>
+      <w:pPr>
+        <w:pStyle w:val="Prrafodelista"/>
+        <w:numPr>
+          <w:ilvl w:val="0"/>
+          <w:numId w:val="1"/>
+        </w:numPr>
+      </w:pPr>
+      <w:r>
+        <w:t>Pregunta agregada en la rama main</w:t>
       </w:r>
     </w:p>
     <w:p/>

</xml_diff>